<commit_message>
revisions to the README.md and word and pdf submission notes to make them easier to read
</commit_message>
<xml_diff>
--- a/myNotes/vc_aie4_midterm_assignment_document_with_responses_to_Tasks_and_Questions.docx
+++ b/myNotes/vc_aie4_midterm_assignment_document_with_responses_to_Tasks_and_Questions.docx
@@ -1526,13 +1526,7 @@
         <w:rPr>
           <w:rFonts w:cstheme="minorHAnsi"/>
         </w:rPr>
-        <w:t>Retrieval chain</w:t>
-      </w:r>
-      <w:r>
-        <w:rPr>
-          <w:rFonts w:cstheme="minorHAnsi"/>
-        </w:rPr>
-        <w:t xml:space="preserve"> (retriever, prompt and LLM)</w:t>
+        <w:t>Retrieval chain (retriever, prompt and LLM)</w:t>
       </w:r>
     </w:p>
     <w:p>
@@ -1558,25 +1552,7 @@
         <w:rPr>
           <w:rFonts w:cstheme="minorHAnsi"/>
         </w:rPr>
-        <w:t xml:space="preserve"> LCEL</w:t>
-      </w:r>
-      <w:r>
-        <w:rPr>
-          <w:rFonts w:cstheme="minorHAnsi"/>
-        </w:rPr>
-        <w:t>: to build out the retrieval chai</w:t>
-      </w:r>
-      <w:r>
-        <w:rPr>
-          <w:rFonts w:cstheme="minorHAnsi"/>
-        </w:rPr>
-        <w:t>n</w:t>
-      </w:r>
-      <w:r>
-        <w:rPr>
-          <w:rFonts w:cstheme="minorHAnsi"/>
-        </w:rPr>
-        <w:t>; this is extremely convenient not only for fast prototyping but also scales very easily.</w:t>
+        <w:t xml:space="preserve"> LCEL: to build out the retrieval chain; this is extremely convenient not only for fast prototyping but also scales very easily.</w:t>
       </w:r>
     </w:p>
     <w:p>
@@ -1652,31 +1628,7 @@
         <w:rPr>
           <w:rFonts w:cstheme="minorHAnsi"/>
         </w:rPr>
-        <w:t>Finetuned Snowflake/s</w:t>
-      </w:r>
-      <w:r>
-        <w:rPr>
-          <w:rFonts w:cstheme="minorHAnsi"/>
-        </w:rPr>
-        <w:t>nowflake-arctic-embed-m Embedding</w:t>
-      </w:r>
-      <w:r>
-        <w:rPr>
-          <w:rFonts w:cstheme="minorHAnsi"/>
-        </w:rPr>
-        <w:t>s</w:t>
-      </w:r>
-      <w:r>
-        <w:rPr>
-          <w:rFonts w:cstheme="minorHAnsi"/>
-        </w:rPr>
-        <w:t xml:space="preserve">: </w:t>
-      </w:r>
-      <w:r>
-        <w:rPr>
-          <w:rFonts w:cstheme="minorHAnsi"/>
-        </w:rPr>
-        <w:t xml:space="preserve">the base embeddings perform quite well; the model is parsimonious (110 million parameters) so it can be easily finetuned with consumer-grade resources; model is conveniently distributed via </w:t>
+        <w:t xml:space="preserve">Finetuned Snowflake/snowflake-arctic-embed-m Embeddings: the base embeddings perform quite well; the model is parsimonious (110 million parameters) so it can be easily finetuned with consumer-grade resources; model is conveniently distributed via </w:t>
       </w:r>
       <w:proofErr w:type="spellStart"/>
       <w:r>
@@ -2063,19 +2015,7 @@
         <w:rPr>
           <w:rFonts w:cstheme="minorHAnsi"/>
         </w:rPr>
-        <w:t xml:space="preserve"> dominates the </w:t>
-      </w:r>
-      <w:r>
-        <w:rPr>
-          <w:rFonts w:cstheme="minorHAnsi"/>
-        </w:rPr>
-        <w:t>snowflake-arctic-embed-m</w:t>
-      </w:r>
-      <w:r>
-        <w:rPr>
-          <w:rFonts w:cstheme="minorHAnsi"/>
-        </w:rPr>
-        <w:t xml:space="preserve"> embedding based pipelines; not at all a surprise.</w:t>
+        <w:t xml:space="preserve"> dominates the snowflake-arctic-embed-m embedding based pipelines; not at all a surprise.</w:t>
       </w:r>
     </w:p>
     <w:p>
@@ -2178,6 +2118,7 @@
       <w:r>
         <w:rPr>
           <w:rFonts w:asciiTheme="minorHAnsi" w:hAnsiTheme="minorHAnsi" w:cstheme="minorHAnsi"/>
+          <w:noProof/>
         </w:rPr>
         <w:drawing>
           <wp:inline distT="0" distB="0" distL="0" distR="0" wp14:anchorId="330FD772" wp14:editId="38CD54AA">
@@ -2833,6 +2774,7 @@
       <w:r>
         <w:rPr>
           <w:rFonts w:asciiTheme="minorHAnsi" w:hAnsiTheme="minorHAnsi" w:cstheme="minorHAnsi"/>
+          <w:noProof/>
         </w:rPr>
         <w:drawing>
           <wp:inline distT="0" distB="0" distL="0" distR="0" wp14:anchorId="4923D923" wp14:editId="40219A4C">
@@ -3061,19 +3003,7 @@
         <w:rPr>
           <w:rFonts w:cstheme="minorHAnsi"/>
         </w:rPr>
-        <w:t>The AI Solutions Engineer asks you “Which one is the best to test with internal stakeholders next week, and why?”</w:t>
-      </w:r>
-      <w:r>
-        <w:rPr>
-          <w:rFonts w:cstheme="minorHAnsi"/>
-        </w:rPr>
-        <w:t xml:space="preserve">  </w:t>
-      </w:r>
-      <w:r>
-        <w:rPr>
-          <w:rFonts w:cstheme="minorHAnsi"/>
-        </w:rPr>
-        <w:t>Summarize results and recommend the configuration to demo</w:t>
+        <w:t>The AI Solutions Engineer asks you “Which one is the best to test with internal stakeholders next week, and why?”  Summarize results and recommend the configuration to demo</w:t>
       </w:r>
     </w:p>
     <w:p>
@@ -3157,6 +3087,7 @@
       <w:r>
         <w:rPr>
           <w:rFonts w:asciiTheme="minorHAnsi" w:hAnsiTheme="minorHAnsi" w:cstheme="minorHAnsi"/>
+          <w:noProof/>
         </w:rPr>
         <w:drawing>
           <wp:inline distT="0" distB="0" distL="0" distR="0" wp14:anchorId="529E188B" wp14:editId="116F04FE">
@@ -3646,43 +3577,7 @@
         <w:rPr>
           <w:rFonts w:asciiTheme="minorHAnsi" w:hAnsiTheme="minorHAnsi" w:cstheme="minorHAnsi"/>
         </w:rPr>
-        <w:t>In focus groups as well as in water-cooler conversations, many</w:t>
-      </w:r>
-      <w:r>
-        <w:rPr>
-          <w:rFonts w:asciiTheme="minorHAnsi" w:hAnsiTheme="minorHAnsi" w:cstheme="minorHAnsi"/>
-        </w:rPr>
-        <w:t xml:space="preserve"> </w:t>
-      </w:r>
-      <w:r>
-        <w:rPr>
-          <w:rFonts w:asciiTheme="minorHAnsi" w:hAnsiTheme="minorHAnsi" w:cstheme="minorHAnsi"/>
-        </w:rPr>
-        <w:t>employees</w:t>
-      </w:r>
-      <w:r>
-        <w:rPr>
-          <w:rFonts w:asciiTheme="minorHAnsi" w:hAnsiTheme="minorHAnsi" w:cstheme="minorHAnsi"/>
-        </w:rPr>
-        <w:t xml:space="preserve"> have shared that </w:t>
-      </w:r>
-      <w:r>
-        <w:rPr>
-          <w:rFonts w:asciiTheme="minorHAnsi" w:hAnsiTheme="minorHAnsi" w:cstheme="minorHAnsi"/>
-        </w:rPr>
-        <w:t>they’d</w:t>
-      </w:r>
-      <w:r>
-        <w:rPr>
-          <w:rFonts w:asciiTheme="minorHAnsi" w:hAnsiTheme="minorHAnsi" w:cstheme="minorHAnsi"/>
-        </w:rPr>
-        <w:t xml:space="preserve"> like to understand how AI is evolving.  </w:t>
-      </w:r>
-      <w:r>
-        <w:rPr>
-          <w:rFonts w:asciiTheme="minorHAnsi" w:hAnsiTheme="minorHAnsi" w:cstheme="minorHAnsi"/>
-        </w:rPr>
-        <w:t>And, how we as a company can arm ourselves with the knowledge of AI’s potential but also its risks.</w:t>
+        <w:t>In focus groups as well as in water-cooler conversations, many employees have shared that they’d like to understand how AI is evolving.  And, how we as a company can arm ourselves with the knowledge of AI’s potential but also its risks.</w:t>
       </w:r>
     </w:p>
     <w:p>
@@ -3720,43 +3615,7 @@
         <w:rPr>
           <w:rFonts w:asciiTheme="minorHAnsi" w:hAnsiTheme="minorHAnsi" w:cstheme="minorHAnsi"/>
         </w:rPr>
-        <w:t>Most people, even experts in the field, were caught by surprise at the rapid progress made in the field in the past few years.  Partly due to th</w:t>
-      </w:r>
-      <w:r>
-        <w:rPr>
-          <w:rFonts w:asciiTheme="minorHAnsi" w:hAnsiTheme="minorHAnsi" w:cstheme="minorHAnsi"/>
-        </w:rPr>
-        <w:t>e</w:t>
-      </w:r>
-      <w:r>
-        <w:rPr>
-          <w:rFonts w:asciiTheme="minorHAnsi" w:hAnsiTheme="minorHAnsi" w:cstheme="minorHAnsi"/>
-        </w:rPr>
-        <w:t xml:space="preserve"> sheer pace of innovative work, but also due to the statistical machinery deployed</w:t>
-      </w:r>
-      <w:r>
-        <w:rPr>
-          <w:rFonts w:asciiTheme="minorHAnsi" w:hAnsiTheme="minorHAnsi" w:cstheme="minorHAnsi"/>
-        </w:rPr>
-        <w:t xml:space="preserve"> in these models</w:t>
-      </w:r>
-      <w:r>
-        <w:rPr>
-          <w:rFonts w:asciiTheme="minorHAnsi" w:hAnsiTheme="minorHAnsi" w:cstheme="minorHAnsi"/>
-        </w:rPr>
-        <w:t>, we have to move thoughtfully but also</w:t>
-      </w:r>
-      <w:r>
-        <w:rPr>
-          <w:rFonts w:asciiTheme="minorHAnsi" w:hAnsiTheme="minorHAnsi" w:cstheme="minorHAnsi"/>
-        </w:rPr>
-        <w:t xml:space="preserve"> rapidly</w:t>
-      </w:r>
-      <w:r>
-        <w:rPr>
-          <w:rFonts w:asciiTheme="minorHAnsi" w:hAnsiTheme="minorHAnsi" w:cstheme="minorHAnsi"/>
-        </w:rPr>
-        <w:t xml:space="preserve"> to understand the potential of AI as well as its drawbacks.</w:t>
+        <w:t>Most people, even experts in the field, were caught by surprise at the rapid progress made in the field in the past few years.  Partly due to the sheer pace of innovative work, but also due to the statistical machinery deployed in these models, we have to move thoughtfully but also rapidly to understand the potential of AI as well as its drawbacks.</w:t>
       </w:r>
     </w:p>
     <w:p>
@@ -3794,73 +3653,7 @@
         <w:rPr>
           <w:rFonts w:asciiTheme="minorHAnsi" w:hAnsiTheme="minorHAnsi" w:cstheme="minorHAnsi"/>
         </w:rPr>
-        <w:t xml:space="preserve">What better way to help </w:t>
-      </w:r>
-      <w:r>
-        <w:rPr>
-          <w:rFonts w:asciiTheme="minorHAnsi" w:hAnsiTheme="minorHAnsi" w:cstheme="minorHAnsi"/>
-        </w:rPr>
-        <w:t xml:space="preserve">us all </w:t>
-      </w:r>
-      <w:r>
-        <w:rPr>
-          <w:rFonts w:asciiTheme="minorHAnsi" w:hAnsiTheme="minorHAnsi" w:cstheme="minorHAnsi"/>
-        </w:rPr>
-        <w:t>understand the implications of AI than "use AI to answer questions about AI"</w:t>
-      </w:r>
-      <w:r>
-        <w:rPr>
-          <w:rFonts w:asciiTheme="minorHAnsi" w:hAnsiTheme="minorHAnsi" w:cstheme="minorHAnsi"/>
-        </w:rPr>
-        <w:t>?</w:t>
-      </w:r>
-      <w:r>
-        <w:rPr>
-          <w:rFonts w:asciiTheme="minorHAnsi" w:hAnsiTheme="minorHAnsi" w:cstheme="minorHAnsi"/>
-        </w:rPr>
-        <w:t xml:space="preserve">  </w:t>
-      </w:r>
-      <w:r>
-        <w:rPr>
-          <w:rFonts w:asciiTheme="minorHAnsi" w:hAnsiTheme="minorHAnsi" w:cstheme="minorHAnsi"/>
-        </w:rPr>
-        <w:t>We</w:t>
-      </w:r>
-      <w:r>
-        <w:rPr>
-          <w:rFonts w:asciiTheme="minorHAnsi" w:hAnsiTheme="minorHAnsi" w:cstheme="minorHAnsi"/>
-        </w:rPr>
-        <w:t xml:space="preserve"> in Technology have worked hard to create </w:t>
-      </w:r>
-      <w:r>
-        <w:rPr>
-          <w:rFonts w:asciiTheme="minorHAnsi" w:hAnsiTheme="minorHAnsi" w:cstheme="minorHAnsi"/>
-        </w:rPr>
-        <w:t>a</w:t>
-      </w:r>
-      <w:r>
-        <w:rPr>
-          <w:rFonts w:asciiTheme="minorHAnsi" w:hAnsiTheme="minorHAnsi" w:cstheme="minorHAnsi"/>
-        </w:rPr>
-        <w:t xml:space="preserve"> chatbot.  We've used a few key policy and framework proposals from the US government that this chatbot can search for a response to </w:t>
-      </w:r>
-      <w:r>
-        <w:rPr>
-          <w:rFonts w:asciiTheme="minorHAnsi" w:hAnsiTheme="minorHAnsi" w:cstheme="minorHAnsi"/>
-        </w:rPr>
-        <w:t>employees’</w:t>
-      </w:r>
-      <w:r>
-        <w:rPr>
-          <w:rFonts w:asciiTheme="minorHAnsi" w:hAnsiTheme="minorHAnsi" w:cstheme="minorHAnsi"/>
-        </w:rPr>
-        <w:t xml:space="preserve"> question</w:t>
-      </w:r>
-      <w:r>
-        <w:rPr>
-          <w:rFonts w:asciiTheme="minorHAnsi" w:hAnsiTheme="minorHAnsi" w:cstheme="minorHAnsi"/>
-        </w:rPr>
-        <w:t>s around the risks of AI, how to measure AI risks, and best practices to manage these risks in an enterprise setting.</w:t>
+        <w:t>What better way to help us all understand the implications of AI than "use AI to answer questions about AI"?  We in Technology have worked hard to create a chatbot.  We've used a few key policy and framework proposals from the US government that this chatbot can search for a response to employees’ questions around the risks of AI, how to measure AI risks, and best practices to manage these risks in an enterprise setting.</w:t>
       </w:r>
     </w:p>
     <w:p>
@@ -3912,13 +3705,7 @@
         <w:rPr>
           <w:rFonts w:asciiTheme="minorHAnsi" w:hAnsiTheme="minorHAnsi" w:cstheme="minorHAnsi"/>
         </w:rPr>
-        <w:t>Occasionally, the chatbot may respond with "I don't know".  If it does that, try a more specific variation of your question</w:t>
-      </w:r>
-      <w:r>
-        <w:rPr>
-          <w:rFonts w:asciiTheme="minorHAnsi" w:hAnsiTheme="minorHAnsi" w:cstheme="minorHAnsi"/>
-        </w:rPr>
-        <w:t>.  Our chatbot is only designed to answer questions about AI’s risks, framework for measuring and managing its risks and mitigating/reducing the likelihood of adverse societal outcomes from poor management of AI tools and models.  To that end, we’d like the stakeholders that we recruit to help us on this double mission: educate themselves on the risks and educate themselves on how we as a company can adopt ideas from AI into our own business units.  And, in turn, educate us all!</w:t>
+        <w:t>Occasionally, the chatbot may respond with "I don't know".  If it does that, try a more specific variation of your question.  Our chatbot is only designed to answer questions about AI’s risks, framework for measuring and managing its risks and mitigating/reducing the likelihood of adverse societal outcomes from poor management of AI tools and models.  To that end, we’d like the stakeholders that we recruit to help us on this double mission: educate themselves on the risks and educate themselves on how we as a company can adopt ideas from AI into our own business units.  And, in turn, educate us all!</w:t>
       </w:r>
     </w:p>
     <w:p>
@@ -4219,6 +4006,139 @@
     </w:p>
     <w:p>
       <w:pPr>
+        <w:ind w:left="360"/>
+        <w:rPr>
+          <w:rFonts w:asciiTheme="minorHAnsi" w:hAnsiTheme="minorHAnsi" w:cstheme="minorHAnsi"/>
+        </w:rPr>
+      </w:pPr>
+    </w:p>
+    <w:p>
+      <w:pPr>
+        <w:ind w:left="360"/>
+        <w:rPr>
+          <w:rFonts w:asciiTheme="minorHAnsi" w:hAnsiTheme="minorHAnsi" w:cstheme="minorHAnsi"/>
+        </w:rPr>
+      </w:pPr>
+      <w:r>
+        <w:rPr>
+          <w:rFonts w:asciiTheme="minorHAnsi" w:hAnsiTheme="minorHAnsi" w:cstheme="minorHAnsi"/>
+        </w:rPr>
+        <w:t>PDF Version:</w:t>
+      </w:r>
+    </w:p>
+    <w:p>
+      <w:pPr>
+        <w:ind w:left="360"/>
+        <w:rPr>
+          <w:rFonts w:asciiTheme="minorHAnsi" w:hAnsiTheme="minorHAnsi" w:cstheme="minorHAnsi"/>
+        </w:rPr>
+      </w:pPr>
+      <w:r>
+        <w:rPr>
+          <w:rFonts w:asciiTheme="minorHAnsi" w:hAnsiTheme="minorHAnsi" w:cstheme="minorHAnsi"/>
+        </w:rPr>
+        <w:t>https://github.com/vincha77/AIE4_Midterm/blob/main/myNotes/vc_aie4_midterm_assignment_document_with_responses_to_Tasks_and_Questions.pd</w:t>
+      </w:r>
+      <w:r>
+        <w:rPr>
+          <w:rFonts w:asciiTheme="minorHAnsi" w:hAnsiTheme="minorHAnsi" w:cstheme="minorHAnsi"/>
+        </w:rPr>
+        <w:t>f</w:t>
+      </w:r>
+    </w:p>
+    <w:p>
+      <w:pPr>
+        <w:rPr>
+          <w:rFonts w:asciiTheme="minorHAnsi" w:hAnsiTheme="minorHAnsi" w:cstheme="minorHAnsi"/>
+        </w:rPr>
+      </w:pPr>
+    </w:p>
+    <w:p>
+      <w:pPr>
+        <w:ind w:left="360"/>
+        <w:rPr>
+          <w:rFonts w:asciiTheme="minorHAnsi" w:hAnsiTheme="minorHAnsi" w:cstheme="minorHAnsi"/>
+        </w:rPr>
+      </w:pPr>
+      <w:r>
+        <w:rPr>
+          <w:rFonts w:asciiTheme="minorHAnsi" w:hAnsiTheme="minorHAnsi" w:cstheme="minorHAnsi"/>
+        </w:rPr>
+        <w:t>You can also access the MS Word version here - the raw form of the Word doc can be downloaded and the embedded links are active there!</w:t>
+      </w:r>
+    </w:p>
+    <w:p>
+      <w:pPr>
+        <w:ind w:left="360"/>
+        <w:rPr>
+          <w:rFonts w:asciiTheme="minorHAnsi" w:hAnsiTheme="minorHAnsi" w:cstheme="minorHAnsi"/>
+        </w:rPr>
+      </w:pPr>
+      <w:hyperlink r:id="rId12" w:history="1">
+        <w:r>
+          <w:rPr>
+            <w:rStyle w:val="Hyperlink"/>
+            <w:rFonts w:asciiTheme="minorHAnsi" w:hAnsiTheme="minorHAnsi" w:cstheme="minorHAnsi"/>
+          </w:rPr>
+          <w:t>https://github.com/vincha77/AIE4_Midterm/blob/main/myNotes/vc_aie4_midterm_assignment_document_with_responses_to_Tasks_and_Questions.docx</w:t>
+        </w:r>
+      </w:hyperlink>
+    </w:p>
+    <w:p>
+      <w:pPr>
+        <w:rPr>
+          <w:rFonts w:asciiTheme="minorHAnsi" w:hAnsiTheme="minorHAnsi" w:cstheme="minorHAnsi"/>
+        </w:rPr>
+      </w:pPr>
+    </w:p>
+    <w:p>
+      <w:pPr>
+        <w:ind w:left="360"/>
+        <w:rPr>
+          <w:rFonts w:asciiTheme="minorHAnsi" w:hAnsiTheme="minorHAnsi" w:cstheme="minorHAnsi"/>
+        </w:rPr>
+      </w:pPr>
+      <w:r>
+        <w:rPr>
+          <w:rFonts w:asciiTheme="minorHAnsi" w:hAnsiTheme="minorHAnsi" w:cstheme="minorHAnsi"/>
+        </w:rPr>
+        <w:t xml:space="preserve">The README.md in the </w:t>
+      </w:r>
+      <w:proofErr w:type="spellStart"/>
+      <w:r>
+        <w:rPr>
+          <w:rFonts w:asciiTheme="minorHAnsi" w:hAnsiTheme="minorHAnsi" w:cstheme="minorHAnsi"/>
+        </w:rPr>
+        <w:t>github</w:t>
+      </w:r>
+      <w:proofErr w:type="spellEnd"/>
+      <w:r>
+        <w:rPr>
+          <w:rFonts w:asciiTheme="minorHAnsi" w:hAnsiTheme="minorHAnsi" w:cstheme="minorHAnsi"/>
+        </w:rPr>
+        <w:t xml:space="preserve"> repo also has the entire document with all links intact</w:t>
+      </w:r>
+    </w:p>
+    <w:p>
+      <w:pPr>
+        <w:ind w:left="360"/>
+        <w:rPr>
+          <w:rFonts w:asciiTheme="minorHAnsi" w:hAnsiTheme="minorHAnsi" w:cstheme="minorHAnsi"/>
+        </w:rPr>
+      </w:pPr>
+      <w:hyperlink r:id="rId13" w:history="1">
+        <w:r>
+          <w:rPr>
+            <w:rStyle w:val="Hyperlink"/>
+            <w:rFonts w:asciiTheme="minorHAnsi" w:hAnsiTheme="minorHAnsi" w:cstheme="minorHAnsi"/>
+          </w:rPr>
+          <w:t>https://github.com/vincha77/AIE4_Midterm/blob/main/README.md</w:t>
+        </w:r>
+      </w:hyperlink>
+    </w:p>
+    <w:p>
+      <w:pPr>
+        <w:ind w:left="360"/>
         <w:rPr>
           <w:rFonts w:asciiTheme="minorHAnsi" w:hAnsiTheme="minorHAnsi" w:cstheme="minorHAnsi"/>
         </w:rPr>
@@ -4267,42 +4187,27 @@
           <w:rFonts w:asciiTheme="minorHAnsi" w:hAnsiTheme="minorHAnsi" w:cstheme="minorHAnsi"/>
         </w:rPr>
       </w:pPr>
-      <w:r>
+      <w:hyperlink r:id="rId14" w:history="1">
+        <w:r>
+          <w:rPr>
+            <w:rStyle w:val="Hyperlink"/>
+            <w:rFonts w:asciiTheme="minorHAnsi" w:hAnsiTheme="minorHAnsi" w:cstheme="minorHAnsi"/>
+          </w:rPr>
+          <w:t>https://github.com/vincha77/AIE4_Midterm/tree/main</w:t>
+        </w:r>
+      </w:hyperlink>
+    </w:p>
+    <w:p>
+      <w:pPr>
+        <w:ind w:left="360"/>
         <w:rPr>
           <w:rStyle w:val="notion-enable-hover"/>
           <w:rFonts w:asciiTheme="minorHAnsi" w:hAnsiTheme="minorHAnsi" w:cstheme="minorHAnsi"/>
         </w:rPr>
-        <w:t xml:space="preserve">Link to </w:t>
-      </w:r>
-      <w:proofErr w:type="spellStart"/>
-      <w:r>
-        <w:rPr>
-          <w:rStyle w:val="notion-enable-hover"/>
-          <w:rFonts w:asciiTheme="minorHAnsi" w:hAnsiTheme="minorHAnsi" w:cstheme="minorHAnsi"/>
-        </w:rPr>
-        <w:t>github</w:t>
-      </w:r>
-      <w:proofErr w:type="spellEnd"/>
-      <w:r>
-        <w:rPr>
-          <w:rStyle w:val="notion-enable-hover"/>
-          <w:rFonts w:asciiTheme="minorHAnsi" w:hAnsiTheme="minorHAnsi" w:cstheme="minorHAnsi"/>
-        </w:rPr>
-        <w:t xml:space="preserve"> repo</w:t>
-      </w:r>
-    </w:p>
-    <w:p>
-      <w:pPr>
-        <w:ind w:left="360"/>
-        <w:rPr>
-          <w:rStyle w:val="notion-enable-hover"/>
-          <w:rFonts w:asciiTheme="minorHAnsi" w:hAnsiTheme="minorHAnsi" w:cstheme="minorHAnsi"/>
-        </w:rPr>
-      </w:pPr>
-    </w:p>
-    <w:p>
-      <w:pPr>
-        <w:pStyle w:val="ListParagraph"/>
+      </w:pPr>
+    </w:p>
+    <w:p>
+      <w:pPr>
         <w:rPr>
           <w:rFonts w:cstheme="minorHAnsi"/>
         </w:rPr>
@@ -4362,7 +4267,7 @@
           <w:rFonts w:asciiTheme="minorHAnsi" w:hAnsiTheme="minorHAnsi" w:cstheme="minorHAnsi"/>
         </w:rPr>
       </w:pPr>
-      <w:hyperlink r:id="rId12" w:history="1">
+      <w:hyperlink r:id="rId15" w:history="1">
         <w:r>
           <w:rPr>
             <w:rStyle w:val="Hyperlink"/>
@@ -4469,7 +4374,7 @@
           <w:rFonts w:asciiTheme="minorHAnsi" w:hAnsiTheme="minorHAnsi" w:cstheme="minorHAnsi"/>
         </w:rPr>
       </w:pPr>
-      <w:hyperlink r:id="rId13" w:history="1">
+      <w:hyperlink r:id="rId16" w:history="1">
         <w:r>
           <w:rPr>
             <w:rStyle w:val="Hyperlink"/>
@@ -4558,7 +4463,7 @@
           <w:rFonts w:asciiTheme="minorHAnsi" w:hAnsiTheme="minorHAnsi" w:cstheme="minorHAnsi"/>
         </w:rPr>
       </w:pPr>
-      <w:hyperlink r:id="rId14" w:history="1">
+      <w:hyperlink r:id="rId17" w:history="1">
         <w:r>
           <w:rPr>
             <w:rStyle w:val="Hyperlink"/>
@@ -4571,52 +4476,6 @@
     <w:p>
       <w:pPr>
         <w:ind w:left="360"/>
-        <w:rPr>
-          <w:rFonts w:asciiTheme="minorHAnsi" w:hAnsiTheme="minorHAnsi" w:cstheme="minorHAnsi"/>
-        </w:rPr>
-      </w:pPr>
-    </w:p>
-    <w:p>
-      <w:pPr>
-        <w:ind w:left="360"/>
-        <w:rPr>
-          <w:rFonts w:asciiTheme="minorHAnsi" w:hAnsiTheme="minorHAnsi" w:cstheme="minorHAnsi"/>
-        </w:rPr>
-      </w:pPr>
-    </w:p>
-    <w:p>
-      <w:pPr>
-        <w:ind w:left="360"/>
-        <w:rPr>
-          <w:rFonts w:asciiTheme="minorHAnsi" w:hAnsiTheme="minorHAnsi" w:cstheme="minorHAnsi"/>
-        </w:rPr>
-      </w:pPr>
-    </w:p>
-    <w:p>
-      <w:pPr>
-        <w:ind w:left="360"/>
-        <w:rPr>
-          <w:rFonts w:asciiTheme="minorHAnsi" w:hAnsiTheme="minorHAnsi" w:cstheme="minorHAnsi"/>
-        </w:rPr>
-      </w:pPr>
-    </w:p>
-    <w:p>
-      <w:pPr>
-        <w:ind w:left="360"/>
-        <w:rPr>
-          <w:rFonts w:asciiTheme="minorHAnsi" w:hAnsiTheme="minorHAnsi" w:cstheme="minorHAnsi"/>
-        </w:rPr>
-      </w:pPr>
-    </w:p>
-    <w:p>
-      <w:pPr>
-        <w:rPr>
-          <w:rFonts w:asciiTheme="minorHAnsi" w:hAnsiTheme="minorHAnsi" w:cstheme="minorHAnsi"/>
-        </w:rPr>
-      </w:pPr>
-    </w:p>
-    <w:p>
-      <w:pPr>
         <w:rPr>
           <w:rFonts w:asciiTheme="minorHAnsi" w:hAnsiTheme="minorHAnsi" w:cstheme="minorHAnsi"/>
         </w:rPr>

</xml_diff>